<commit_message>
Some fixes on tests
</commit_message>
<xml_diff>
--- a/src/querydoc_phase3.docx
+++ b/src/querydoc_phase3.docx
@@ -10,9 +10,6 @@
       <w:r>
         <w:rPr/>
         <w:tab/>
-      </w:r>
-      <w:r>
-        <w:rPr/>
         <w:t>Delete the old database before using these:</w:t>
       </w:r>
     </w:p>
@@ -55,9 +52,6 @@
       <w:r>
         <w:rPr/>
         <w:tab/>
-      </w:r>
-      <w:r>
-        <w:rPr/>
         <w:t>Run each of the queries below twice.</w:t>
       </w:r>
     </w:p>
@@ -78,9 +72,6 @@
       <w:r>
         <w:rPr/>
         <w:tab/>
-      </w:r>
-      <w:r>
-        <w:rPr/>
         <w:t>Positive Results (e.g. query has results):</w:t>
       </w:r>
     </w:p>
@@ -92,60 +83,48 @@
       <w:r>
         <w:rPr/>
         <w:tab/>
-      </w:r>
-      <w:r>
-        <w:rPr/>
-        <w:t>PQ1 graphdb1 1000 a ND7,1,4,22,12/NL248/NL384/NL514</w:t>
-      </w:r>
-    </w:p>
-    <w:p>
-      <w:pPr>
-        <w:pStyle w:val="Normal"/>
-        <w:rPr/>
-      </w:pPr>
-      <w:r>
-        <w:rPr/>
-        <w:tab/>
-      </w:r>
-      <w:r>
-        <w:rPr/>
-        <w:t>PQ1 graphdb1 1000 b ND7,1,4,22,12/NL248/NL384/NL514</w:t>
-      </w:r>
-    </w:p>
-    <w:p>
-      <w:pPr>
-        <w:pStyle w:val="Normal"/>
-        <w:rPr/>
-      </w:pPr>
-      <w:r>
-        <w:rPr/>
-        <w:tab/>
-      </w:r>
-      <w:r>
-        <w:rPr/>
-        <w:t>PQ1 graphdb1 1000 c ND7,1,4,22,12/NL248/NL384/NL514</w:t>
-      </w:r>
-    </w:p>
-    <w:p>
-      <w:pPr>
-        <w:pStyle w:val="Normal"/>
-        <w:rPr/>
-      </w:pPr>
-      <w:r>
-        <w:rPr/>
-      </w:r>
-    </w:p>
-    <w:p>
-      <w:pPr>
-        <w:pStyle w:val="Normal"/>
-        <w:rPr/>
-      </w:pPr>
-      <w:r>
-        <w:rPr/>
-        <w:tab/>
-      </w:r>
-      <w:r>
-        <w:rPr/>
+        <w:t>PQ1 graphdb1 1000 a ND7,1,44,22,12/NL248/NL384/NL514</w:t>
+      </w:r>
+    </w:p>
+    <w:p>
+      <w:pPr>
+        <w:pStyle w:val="Normal"/>
+        <w:rPr/>
+      </w:pPr>
+      <w:r>
+        <w:rPr/>
+        <w:tab/>
+        <w:t>PQ1 graphdb1 1000 b ND7,1,44,22,12/NL248/NL384/NL514</w:t>
+      </w:r>
+    </w:p>
+    <w:p>
+      <w:pPr>
+        <w:pStyle w:val="Normal"/>
+        <w:rPr/>
+      </w:pPr>
+      <w:r>
+        <w:rPr/>
+        <w:tab/>
+        <w:t>PQ1 graphdb1 1000 c ND7,1,44,22,12/NL248/NL384/NL514</w:t>
+      </w:r>
+    </w:p>
+    <w:p>
+      <w:pPr>
+        <w:pStyle w:val="Normal"/>
+        <w:rPr/>
+      </w:pPr>
+      <w:r>
+        <w:rPr/>
+      </w:r>
+    </w:p>
+    <w:p>
+      <w:pPr>
+        <w:pStyle w:val="Normal"/>
+        <w:rPr/>
+      </w:pPr>
+      <w:r>
+        <w:rPr/>
+        <w:tab/>
         <w:t>PQ1 graphdb1 1000 a NL384/NL514</w:t>
       </w:r>
     </w:p>
@@ -157,9 +136,6 @@
       <w:r>
         <w:rPr/>
         <w:tab/>
-      </w:r>
-      <w:r>
-        <w:rPr/>
         <w:t>PQ1 graphdb1 1000 b NL384/NL514</w:t>
       </w:r>
     </w:p>
@@ -171,9 +147,6 @@
       <w:r>
         <w:rPr/>
         <w:tab/>
-      </w:r>
-      <w:r>
-        <w:rPr/>
         <w:t>PQ1 graphdb1 1000 c NL384/NL514</w:t>
       </w:r>
     </w:p>
@@ -236,60 +209,48 @@
       <w:r>
         <w:rPr/>
         <w:tab/>
-      </w:r>
-      <w:r>
-        <w:rPr/>
-        <w:t>PQ1 graphdb1 1000 a NL23/ND1,2,3,4,5/NL40</w:t>
-      </w:r>
-    </w:p>
-    <w:p>
-      <w:pPr>
-        <w:pStyle w:val="Normal"/>
-        <w:rPr/>
-      </w:pPr>
-      <w:r>
-        <w:rPr/>
-        <w:tab/>
-      </w:r>
-      <w:r>
-        <w:rPr/>
-        <w:t>PQ1 graphdb1 1000 b NL23/ND1,2,3,4,5/NL40</w:t>
-      </w:r>
-    </w:p>
-    <w:p>
-      <w:pPr>
-        <w:pStyle w:val="Normal"/>
-        <w:rPr/>
-      </w:pPr>
-      <w:r>
-        <w:rPr/>
-        <w:tab/>
-      </w:r>
-      <w:r>
-        <w:rPr/>
-        <w:t>PQ1 graphdb1 1000 c NL23/ND1,2,3,4,5/NL40</w:t>
-      </w:r>
-    </w:p>
-    <w:p>
-      <w:pPr>
-        <w:pStyle w:val="Normal"/>
-        <w:rPr/>
-      </w:pPr>
-      <w:r>
-        <w:rPr/>
-      </w:r>
-    </w:p>
-    <w:p>
-      <w:pPr>
-        <w:pStyle w:val="Normal"/>
-        <w:rPr/>
-      </w:pPr>
-      <w:r>
-        <w:rPr/>
-        <w:tab/>
-      </w:r>
-      <w:r>
-        <w:rPr/>
+        <w:t>PQ1 graphdb1 1000 a NL23/ND20,14,37,12,23/NL727</w:t>
+      </w:r>
+    </w:p>
+    <w:p>
+      <w:pPr>
+        <w:pStyle w:val="Normal"/>
+        <w:rPr/>
+      </w:pPr>
+      <w:r>
+        <w:rPr/>
+        <w:tab/>
+        <w:t>PQ1 graphdb1 1000 b NL23/ND20,14,37,12,23/NL727</w:t>
+      </w:r>
+    </w:p>
+    <w:p>
+      <w:pPr>
+        <w:pStyle w:val="Normal"/>
+        <w:rPr/>
+      </w:pPr>
+      <w:r>
+        <w:rPr/>
+        <w:tab/>
+        <w:t>PQ1 graphdb1 1000 c NL23/ND20,14,37,12,23/NL727</w:t>
+      </w:r>
+    </w:p>
+    <w:p>
+      <w:pPr>
+        <w:pStyle w:val="Normal"/>
+        <w:rPr/>
+      </w:pPr>
+      <w:r>
+        <w:rPr/>
+      </w:r>
+    </w:p>
+    <w:p>
+      <w:pPr>
+        <w:pStyle w:val="Normal"/>
+        <w:rPr/>
+      </w:pPr>
+      <w:r>
+        <w:rPr/>
+        <w:tab/>
         <w:t>PQ2 graphdb1 1000 a NL23/MW100/MW150</w:t>
       </w:r>
     </w:p>
@@ -301,9 +262,6 @@
       <w:r>
         <w:rPr/>
         <w:tab/>
-      </w:r>
-      <w:r>
-        <w:rPr/>
         <w:t>PQ2 graphdb1 1000 b NL23/MW100/MW150</w:t>
       </w:r>
     </w:p>
@@ -315,9 +273,6 @@
       <w:r>
         <w:rPr/>
         <w:tab/>
-      </w:r>
-      <w:r>
-        <w:rPr/>
         <w:t>PQ2 graphdb1 1000 c NL23/MW100/MW150</w:t>
       </w:r>
     </w:p>
@@ -338,9 +293,6 @@
       <w:r>
         <w:rPr/>
         <w:tab/>
-      </w:r>
-      <w:r>
-        <w:rPr/>
         <w:t>PQ2 graphdb1 1000 a NL0/EL0_248</w:t>
       </w:r>
     </w:p>
@@ -363,9 +315,6 @@
       <w:r>
         <w:rPr/>
         <w:tab/>
-      </w:r>
-      <w:r>
-        <w:rPr/>
         <w:t>PQ2 graphdb1 1000 c NL0/EL0_248</w:t>
       </w:r>
     </w:p>
@@ -386,9 +335,6 @@
       <w:r>
         <w:rPr/>
         <w:tab/>
-      </w:r>
-      <w:r>
-        <w:rPr/>
         <w:t>PQ2 graphdb1 1000 a NL0/EL0_248/MW140</w:t>
       </w:r>
     </w:p>
@@ -411,9 +357,6 @@
       <w:r>
         <w:rPr/>
         <w:tab/>
-      </w:r>
-      <w:r>
-        <w:rPr/>
         <w:t>PQ2 graphdb1 1000 c NL0/EL0_248/MW140</w:t>
       </w:r>
     </w:p>
@@ -434,9 +377,6 @@
       <w:r>
         <w:rPr/>
         <w:tab/>
-      </w:r>
-      <w:r>
-        <w:rPr/>
         <w:t>PQ2 graphdb1 1000 a NL0/EL0_248/MW20</w:t>
       </w:r>
     </w:p>
@@ -459,9 +399,6 @@
       <w:r>
         <w:rPr/>
         <w:tab/>
-      </w:r>
-      <w:r>
-        <w:rPr/>
         <w:t>PQ2 graphdb1 1000 c NL0/EL0_248/MW20</w:t>
       </w:r>
     </w:p>
@@ -482,9 +419,6 @@
       <w:r>
         <w:rPr/>
         <w:tab/>
-      </w:r>
-      <w:r>
-        <w:rPr/>
         <w:t>PQ2 graphdb1 1000 a NL0/MW20</w:t>
       </w:r>
     </w:p>
@@ -507,9 +441,6 @@
       <w:r>
         <w:rPr/>
         <w:tab/>
-      </w:r>
-      <w:r>
-        <w:rPr/>
         <w:t>PQ2 graphdb1 1000 c NL0/MW20</w:t>
       </w:r>
     </w:p>
@@ -530,9 +461,6 @@
       <w:r>
         <w:rPr/>
         <w:tab/>
-      </w:r>
-      <w:r>
-        <w:rPr/>
         <w:t>PQ2 graphdb1 1000 a NL0/MW40</w:t>
       </w:r>
     </w:p>
@@ -555,9 +483,6 @@
       <w:r>
         <w:rPr/>
         <w:tab/>
-      </w:r>
-      <w:r>
-        <w:rPr/>
         <w:t>PQ2 graphdb1 1000 c NL0/MW40</w:t>
       </w:r>
     </w:p>
@@ -578,9 +503,6 @@
       <w:r>
         <w:rPr/>
         <w:tab/>
-      </w:r>
-      <w:r>
-        <w:rPr/>
         <w:t>PQ3 graphdb1 1000 a NL45/ME4</w:t>
       </w:r>
     </w:p>
@@ -592,9 +514,6 @@
       <w:r>
         <w:rPr/>
         <w:tab/>
-      </w:r>
-      <w:r>
-        <w:rPr/>
         <w:t>PQ3 graphdb1 1000 b NL45/ME4</w:t>
       </w:r>
     </w:p>
@@ -606,9 +525,6 @@
       <w:r>
         <w:rPr/>
         <w:tab/>
-      </w:r>
-      <w:r>
-        <w:rPr/>
         <w:t>PQ3 graphdb1 1000 c NL45/ME4</w:t>
       </w:r>
     </w:p>
@@ -630,60 +546,88 @@
       <w:r>
         <w:rPr/>
         <w:tab/>
-      </w:r>
-      <w:r>
-        <w:rPr/>
-        <w:t>PQ3 graphdb1 1000 a ND7,1,4,22,12/TW45</w:t>
-      </w:r>
-    </w:p>
-    <w:p>
-      <w:pPr>
-        <w:pStyle w:val="Normal"/>
-        <w:rPr/>
-      </w:pPr>
-      <w:r>
-        <w:rPr/>
-        <w:tab/>
-      </w:r>
-      <w:r>
-        <w:rPr/>
-        <w:t>PQ3 graphdb1 1000 b NL7,1,4,22,12/TW45</w:t>
-      </w:r>
-    </w:p>
-    <w:p>
-      <w:pPr>
-        <w:pStyle w:val="Normal"/>
-        <w:rPr/>
-      </w:pPr>
-      <w:r>
-        <w:rPr/>
-        <w:tab/>
-      </w:r>
-      <w:r>
-        <w:rPr/>
-        <w:t>PQ3 graphdb1 1000 c NL7,1,4,22,12/TW45</w:t>
-      </w:r>
-    </w:p>
-    <w:p>
-      <w:pPr>
-        <w:pStyle w:val="Normal"/>
-        <w:rPr/>
-      </w:pPr>
-      <w:r>
-        <w:rPr/>
-      </w:r>
-    </w:p>
-    <w:p>
-      <w:pPr>
-        <w:pStyle w:val="Normal"/>
-        <w:rPr/>
-      </w:pPr>
-      <w:r>
-        <w:rPr/>
-        <w:tab/>
-      </w:r>
-      <w:r>
-        <w:rPr/>
+        <w:t>PQ3 graphdb1 1000 a ND7,1,4</w:t>
+      </w:r>
+      <w:r>
+        <w:rPr/>
+        <w:t>4</w:t>
+      </w:r>
+      <w:r>
+        <w:rPr/>
+        <w:t>,22,12/TW45</w:t>
+      </w:r>
+    </w:p>
+    <w:p>
+      <w:pPr>
+        <w:pStyle w:val="Normal"/>
+        <w:rPr/>
+      </w:pPr>
+      <w:r>
+        <w:rPr/>
+        <w:tab/>
+        <w:t>PQ3 graphdb1 1000 b N</w:t>
+      </w:r>
+      <w:r>
+        <w:rPr/>
+        <w:t>D</w:t>
+      </w:r>
+      <w:r>
+        <w:rPr/>
+        <w:t>7,1,4</w:t>
+      </w:r>
+      <w:r>
+        <w:rPr/>
+        <w:t>4</w:t>
+      </w:r>
+      <w:r>
+        <w:rPr/>
+        <w:t>,22,12/TW45</w:t>
+      </w:r>
+    </w:p>
+    <w:p>
+      <w:pPr>
+        <w:pStyle w:val="Normal"/>
+        <w:rPr/>
+      </w:pPr>
+      <w:r>
+        <w:rPr/>
+        <w:tab/>
+        <w:t>PQ3 graphdb1 1000 c N</w:t>
+      </w:r>
+      <w:r>
+        <w:rPr/>
+        <w:t>D</w:t>
+      </w:r>
+      <w:r>
+        <w:rPr/>
+        <w:t>7,1,4</w:t>
+      </w:r>
+      <w:r>
+        <w:rPr/>
+        <w:t>4</w:t>
+      </w:r>
+      <w:r>
+        <w:rPr/>
+        <w:t>,22,12/TW45</w:t>
+      </w:r>
+    </w:p>
+    <w:p>
+      <w:pPr>
+        <w:pStyle w:val="Normal"/>
+        <w:rPr/>
+      </w:pPr>
+      <w:r>
+        <w:rPr/>
+      </w:r>
+    </w:p>
+    <w:p>
+      <w:pPr>
+        <w:pStyle w:val="Normal"/>
+        <w:rPr/>
+      </w:pPr>
+      <w:r>
+        <w:rPr/>
+        <w:tab/>
         <w:t>PQ3 graphdb1 1000 a NL0/TW45</w:t>
       </w:r>
     </w:p>
@@ -695,9 +639,6 @@
       <w:r>
         <w:rPr/>
         <w:tab/>
-      </w:r>
-      <w:r>
-        <w:rPr/>
         <w:t>PQ3 graphdb1 1000 b NL0/TW45</w:t>
       </w:r>
     </w:p>
@@ -709,9 +650,6 @@
       <w:r>
         <w:rPr/>
         <w:tab/>
-      </w:r>
-      <w:r>
-        <w:rPr/>
         <w:t>PQ3 graphdb1 1000 c NL0/TW45</w:t>
       </w:r>
     </w:p>
@@ -732,9 +670,6 @@
       <w:r>
         <w:rPr/>
         <w:tab/>
-      </w:r>
-      <w:r>
-        <w:rPr/>
         <w:t>PQ3 graphdb1 1000 a NL0/ME1</w:t>
       </w:r>
     </w:p>
@@ -746,9 +681,6 @@
       <w:r>
         <w:rPr/>
         <w:tab/>
-      </w:r>
-      <w:r>
-        <w:rPr/>
         <w:t>PQ3 graphdb1 1000 b NL0/ME1</w:t>
       </w:r>
     </w:p>
@@ -760,9 +692,6 @@
       <w:r>
         <w:rPr/>
         <w:tab/>
-      </w:r>
-      <w:r>
-        <w:rPr/>
         <w:t>PQ3 graphdb1 1000 c NL0/ME1</w:t>
       </w:r>
     </w:p>
@@ -783,9 +712,6 @@
       <w:r>
         <w:rPr/>
         <w:tab/>
-      </w:r>
-      <w:r>
-        <w:rPr/>
         <w:t>PQ3 graphdb1 1000 a NL0/ME5</w:t>
       </w:r>
     </w:p>
@@ -797,9 +723,6 @@
       <w:r>
         <w:rPr/>
         <w:tab/>
-      </w:r>
-      <w:r>
-        <w:rPr/>
         <w:t>PQ3 graphdb1 1000 b NL0/ME5</w:t>
       </w:r>
     </w:p>
@@ -811,9 +734,6 @@
       <w:r>
         <w:rPr/>
         <w:tab/>
-      </w:r>
-      <w:r>
-        <w:rPr/>
         <w:t>PQ3 graphdb1 1000 c NL0/ME5</w:t>
       </w:r>
     </w:p>
@@ -834,9 +754,6 @@
       <w:r>
         <w:rPr/>
         <w:tab/>
-      </w:r>
-      <w:r>
-        <w:rPr/>
         <w:t>TQA graphdb1 1000 EL1;EL2;EL3</w:t>
       </w:r>
     </w:p>
@@ -848,27 +765,18 @@
       <w:r>
         <w:rPr/>
         <w:tab/>
-      </w:r>
-      <w:r>
-        <w:rPr/>
         <w:t>TQB graphdb1 1000 EL1;EL2;EL3</w:t>
-      </w:r>
-      <w:r>
-        <w:rPr/>
-        <w:tab/>
-      </w:r>
-    </w:p>
-    <w:p>
-      <w:pPr>
-        <w:pStyle w:val="Normal"/>
-        <w:rPr/>
-      </w:pPr>
-      <w:r>
-        <w:rPr/>
-        <w:tab/>
-      </w:r>
-      <w:r>
-        <w:rPr/>
+        <w:tab/>
+      </w:r>
+    </w:p>
+    <w:p>
+      <w:pPr>
+        <w:pStyle w:val="Normal"/>
+        <w:rPr/>
+      </w:pPr>
+      <w:r>
+        <w:rPr/>
+        <w:tab/>
         <w:t>TQC graphdb1 1000 EL1;EL2;EL3</w:t>
       </w:r>
     </w:p>
@@ -886,43 +794,34 @@
         <w:pStyle w:val="Normal"/>
         <w:rPr/>
       </w:pPr>
+      <w:r>
+        <w:rPr/>
+        <w:tab/>
+        <w:t>TQA graphdb1 1000 EL1;MW10;EL3</w:t>
+      </w:r>
+    </w:p>
+    <w:p>
+      <w:pPr>
+        <w:pStyle w:val="Normal"/>
+        <w:rPr/>
+      </w:pPr>
+      <w:r>
+        <w:rPr/>
+        <w:tab/>
+        <w:t>TQB graphdb1 1000 EL1;MW10;EL3</w:t>
+        <w:tab/>
+      </w:r>
+    </w:p>
+    <w:p>
+      <w:pPr>
+        <w:pStyle w:val="Normal"/>
+        <w:rPr/>
+      </w:pPr>
       <w:bookmarkStart w:id="0" w:name="__DdeLink__141_1024477109"/>
       <w:r>
         <w:rPr/>
         <w:tab/>
       </w:r>
-      <w:r>
-        <w:rPr/>
-        <w:t>TQA graphdb1 1000 EL1;MW10;EL3</w:t>
-      </w:r>
-    </w:p>
-    <w:p>
-      <w:pPr>
-        <w:pStyle w:val="Normal"/>
-        <w:rPr/>
-      </w:pPr>
-      <w:r>
-        <w:rPr/>
-        <w:tab/>
-      </w:r>
-      <w:r>
-        <w:rPr/>
-        <w:t>TQB graphdb1 1000 EL1;MW10;EL3</w:t>
-      </w:r>
-      <w:r>
-        <w:rPr/>
-        <w:tab/>
-      </w:r>
-    </w:p>
-    <w:p>
-      <w:pPr>
-        <w:pStyle w:val="Normal"/>
-        <w:rPr/>
-      </w:pPr>
-      <w:r>
-        <w:rPr/>
-        <w:tab/>
-      </w:r>
       <w:bookmarkEnd w:id="0"/>
       <w:r>
         <w:rPr/>
@@ -946,9 +845,6 @@
       <w:r>
         <w:rPr/>
         <w:tab/>
-      </w:r>
-      <w:r>
-        <w:rPr/>
         <w:t>Negative Results (i.e. output should be empty or “no matches”):</w:t>
       </w:r>
     </w:p>
@@ -960,60 +856,72 @@
       <w:r>
         <w:rPr/>
         <w:tab/>
-      </w:r>
-      <w:r>
-        <w:rPr/>
-        <w:t>PQ1 graphdb1 1000 a ND7,1,4,22,12/NL248/NL384/NL0</w:t>
-      </w:r>
-    </w:p>
-    <w:p>
-      <w:pPr>
-        <w:pStyle w:val="Normal"/>
-        <w:rPr/>
-      </w:pPr>
-      <w:r>
-        <w:rPr/>
-        <w:tab/>
-      </w:r>
-      <w:r>
-        <w:rPr/>
-        <w:t>PQ1 graphdb1 1000 b ND7,1,4,22,12/NL248/NL384/NL0</w:t>
-      </w:r>
-    </w:p>
-    <w:p>
-      <w:pPr>
-        <w:pStyle w:val="Normal"/>
-        <w:rPr/>
-      </w:pPr>
-      <w:r>
-        <w:rPr/>
-        <w:tab/>
-      </w:r>
-      <w:r>
-        <w:rPr/>
-        <w:t>PQ1 graphdb1 1000 c ND7,1,4,22,12/NL248/NL384/NL0</w:t>
-      </w:r>
-    </w:p>
-    <w:p>
-      <w:pPr>
-        <w:pStyle w:val="Normal"/>
-        <w:rPr/>
-      </w:pPr>
-      <w:r>
-        <w:rPr/>
-      </w:r>
-    </w:p>
-    <w:p>
-      <w:pPr>
-        <w:pStyle w:val="Normal"/>
-        <w:rPr/>
-      </w:pPr>
-      <w:r>
-        <w:rPr/>
-        <w:tab/>
-      </w:r>
-      <w:r>
-        <w:rPr/>
+        <w:t>PQ1 graphdb1 1000 a ND7,1,4</w:t>
+      </w:r>
+      <w:r>
+        <w:rPr/>
+        <w:t>4</w:t>
+      </w:r>
+      <w:r>
+        <w:rPr/>
+        <w:t>,22,12/NL248/NL384/NL0</w:t>
+      </w:r>
+    </w:p>
+    <w:p>
+      <w:pPr>
+        <w:pStyle w:val="Normal"/>
+        <w:rPr/>
+      </w:pPr>
+      <w:r>
+        <w:rPr/>
+        <w:tab/>
+        <w:t>PQ1 graphdb1 1000 b ND7,1,4</w:t>
+      </w:r>
+      <w:r>
+        <w:rPr/>
+        <w:t>4</w:t>
+      </w:r>
+      <w:r>
+        <w:rPr/>
+        <w:t>,22,12/NL248/NL384/NL0</w:t>
+      </w:r>
+    </w:p>
+    <w:p>
+      <w:pPr>
+        <w:pStyle w:val="Normal"/>
+        <w:rPr/>
+      </w:pPr>
+      <w:r>
+        <w:rPr/>
+        <w:tab/>
+        <w:t>PQ1 graphdb1 1000 c ND7,1,4</w:t>
+      </w:r>
+      <w:r>
+        <w:rPr/>
+        <w:t>4</w:t>
+      </w:r>
+      <w:r>
+        <w:rPr/>
+        <w:t>,22,12/NL248/NL384/NL0</w:t>
+      </w:r>
+    </w:p>
+    <w:p>
+      <w:pPr>
+        <w:pStyle w:val="Normal"/>
+        <w:rPr/>
+      </w:pPr>
+      <w:r>
+        <w:rPr/>
+      </w:r>
+    </w:p>
+    <w:p>
+      <w:pPr>
+        <w:pStyle w:val="Normal"/>
+        <w:rPr/>
+      </w:pPr>
+      <w:r>
+        <w:rPr/>
+        <w:tab/>
         <w:t>PQ1 graphdb1 1000 a NL64/NL91</w:t>
       </w:r>
     </w:p>
@@ -1056,9 +964,6 @@
       <w:r>
         <w:rPr/>
         <w:tab/>
-      </w:r>
-      <w:r>
-        <w:rPr/>
         <w:t>PQ2 graphdb1 1000 a NL0/MW2</w:t>
       </w:r>
     </w:p>
@@ -1081,9 +986,6 @@
       <w:r>
         <w:rPr/>
         <w:tab/>
-      </w:r>
-      <w:r>
-        <w:rPr/>
         <w:t>PQ2 graphdb1 1000 c NL0/MW2</w:t>
       </w:r>
     </w:p>
@@ -1104,9 +1006,6 @@
       <w:r>
         <w:rPr/>
         <w:tab/>
-      </w:r>
-      <w:r>
-        <w:rPr/>
         <w:t>PQ2 graphdb1 1000 a NL64/EL0_248</w:t>
       </w:r>
     </w:p>
@@ -1129,9 +1028,6 @@
       <w:r>
         <w:rPr/>
         <w:tab/>
-      </w:r>
-      <w:r>
-        <w:rPr/>
         <w:t>PQ2 graphdb1 1000 c NL64/EL0_248</w:t>
       </w:r>
     </w:p>
@@ -1152,9 +1048,6 @@
       <w:r>
         <w:rPr/>
         <w:tab/>
-      </w:r>
-      <w:r>
-        <w:rPr/>
         <w:t>PQ2 graphdb1 1000 a NL0/EL0_248/MW2</w:t>
       </w:r>
     </w:p>
@@ -1177,9 +1070,6 @@
       <w:r>
         <w:rPr/>
         <w:tab/>
-      </w:r>
-      <w:r>
-        <w:rPr/>
         <w:t>PQ2 graphdb1 1000 c NL0/EL0_248/MW2</w:t>
       </w:r>
     </w:p>
@@ -1200,9 +1090,6 @@
       <w:r>
         <w:rPr/>
         <w:tab/>
-      </w:r>
-      <w:r>
-        <w:rPr/>
         <w:t>PQ3 graphdb1 1000 a ND7,1,4,22,12/TW2</w:t>
       </w:r>
     </w:p>
@@ -1214,9 +1101,6 @@
       <w:r>
         <w:rPr/>
         <w:tab/>
-      </w:r>
-      <w:r>
-        <w:rPr/>
         <w:t>PQ3 graphdb1 1000 b NL7,1,4,22,12/TW2</w:t>
       </w:r>
     </w:p>
@@ -1228,9 +1112,6 @@
       <w:r>
         <w:rPr/>
         <w:tab/>
-      </w:r>
-      <w:r>
-        <w:rPr/>
         <w:t>PQ3 graphdb1 1000 c NL7,1,4,22,12/TW2</w:t>
       </w:r>
     </w:p>
@@ -1251,9 +1132,6 @@
       <w:r>
         <w:rPr/>
         <w:tab/>
-      </w:r>
-      <w:r>
-        <w:rPr/>
         <w:t>PQ3 graphdb1 1000 a NL0/TW2</w:t>
       </w:r>
     </w:p>
@@ -1265,9 +1143,6 @@
       <w:r>
         <w:rPr/>
         <w:tab/>
-      </w:r>
-      <w:r>
-        <w:rPr/>
         <w:t>PQ3 graphdb1 1000 b NL0/TW2</w:t>
       </w:r>
     </w:p>
@@ -1279,9 +1154,6 @@
       <w:r>
         <w:rPr/>
         <w:tab/>
-      </w:r>
-      <w:r>
-        <w:rPr/>
         <w:t>PQ3 graphdb1 1000 c NL0/TW2</w:t>
       </w:r>
     </w:p>
@@ -1302,9 +1174,6 @@
       <w:r>
         <w:rPr/>
         <w:tab/>
-      </w:r>
-      <w:r>
-        <w:rPr/>
         <w:t>PQ3 graphdb1 1000 a NL0/ME0</w:t>
       </w:r>
     </w:p>
@@ -1316,9 +1185,6 @@
       <w:r>
         <w:rPr/>
         <w:tab/>
-      </w:r>
-      <w:r>
-        <w:rPr/>
         <w:t>PQ3 graphdb1 1000 b NL0/ME0</w:t>
       </w:r>
     </w:p>
@@ -1330,9 +1196,6 @@
       <w:r>
         <w:rPr/>
         <w:tab/>
-      </w:r>
-      <w:r>
-        <w:rPr/>
         <w:t>PQ3 graphdb1 1000 c NL0/ME0</w:t>
       </w:r>
     </w:p>
@@ -1353,9 +1216,6 @@
       <w:r>
         <w:rPr/>
         <w:tab/>
-      </w:r>
-      <w:r>
-        <w:rPr/>
         <w:t>TQA graphdb1 1000 EL1;EL2;EL1</w:t>
       </w:r>
     </w:p>
@@ -1367,9 +1227,6 @@
       <w:r>
         <w:rPr/>
         <w:tab/>
-      </w:r>
-      <w:r>
-        <w:rPr/>
         <w:t>TQB graphdb1 1000 EL1;EL2;EL1</w:t>
       </w:r>
     </w:p>
@@ -1381,9 +1238,6 @@
       <w:r>
         <w:rPr/>
         <w:tab/>
-      </w:r>
-      <w:r>
-        <w:rPr/>
         <w:t>TQC graphdb1 1000 EL1;EL2;EL1</w:t>
       </w:r>
     </w:p>
@@ -1404,9 +1258,6 @@
       <w:r>
         <w:rPr/>
         <w:tab/>
-      </w:r>
-      <w:r>
-        <w:rPr/>
         <w:t>TQA graphdb1 1000 EL1;MW0;EL3</w:t>
       </w:r>
     </w:p>
@@ -1418,27 +1269,18 @@
       <w:r>
         <w:rPr/>
         <w:tab/>
-      </w:r>
-      <w:r>
-        <w:rPr/>
         <w:t>TQB graphdb1 1000 EL1;MW0;EL3</w:t>
-      </w:r>
-      <w:r>
-        <w:rPr/>
-        <w:tab/>
-      </w:r>
-    </w:p>
-    <w:p>
-      <w:pPr>
-        <w:pStyle w:val="Normal"/>
-        <w:rPr/>
-      </w:pPr>
-      <w:r>
-        <w:rPr/>
-        <w:tab/>
-      </w:r>
-      <w:r>
-        <w:rPr/>
+        <w:tab/>
+      </w:r>
+    </w:p>
+    <w:p>
+      <w:pPr>
+        <w:pStyle w:val="Normal"/>
+        <w:rPr/>
+      </w:pPr>
+      <w:r>
+        <w:rPr/>
+        <w:tab/>
         <w:t>TQC graphdb1 1000 EL1;MW0;EL3</w:t>
       </w:r>
     </w:p>

</xml_diff>

<commit_message>
Added zip of project; still need to finish document before submission.
</commit_message>
<xml_diff>
--- a/src/querydoc_phase3.docx
+++ b/src/querydoc_phase3.docx
@@ -546,69 +546,29 @@
       <w:r>
         <w:rPr/>
         <w:tab/>
-        <w:t>PQ3 graphdb1 1000 a ND7,1,4</w:t>
-      </w:r>
-      <w:r>
-        <w:rPr/>
-        <w:t>4</w:t>
-      </w:r>
-      <w:r>
-        <w:rPr/>
-        <w:t>,22,12/TW45</w:t>
-      </w:r>
-    </w:p>
-    <w:p>
-      <w:pPr>
-        <w:pStyle w:val="Normal"/>
-        <w:rPr/>
-      </w:pPr>
-      <w:r>
-        <w:rPr/>
-        <w:tab/>
-        <w:t>PQ3 graphdb1 1000 b N</w:t>
-      </w:r>
-      <w:r>
-        <w:rPr/>
-        <w:t>D</w:t>
-      </w:r>
-      <w:r>
-        <w:rPr/>
-        <w:t>7,1,4</w:t>
-      </w:r>
-      <w:r>
-        <w:rPr/>
-        <w:t>4</w:t>
-      </w:r>
-      <w:r>
-        <w:rPr/>
-        <w:t>,22,12/TW45</w:t>
-      </w:r>
-    </w:p>
-    <w:p>
-      <w:pPr>
-        <w:pStyle w:val="Normal"/>
-        <w:rPr/>
-      </w:pPr>
-      <w:r>
-        <w:rPr/>
-        <w:tab/>
-        <w:t>PQ3 graphdb1 1000 c N</w:t>
-      </w:r>
-      <w:r>
-        <w:rPr/>
-        <w:t>D</w:t>
-      </w:r>
-      <w:r>
-        <w:rPr/>
-        <w:t>7,1,4</w:t>
-      </w:r>
-      <w:r>
-        <w:rPr/>
-        <w:t>4</w:t>
-      </w:r>
-      <w:r>
-        <w:rPr/>
-        <w:t>,22,12/TW45</w:t>
+        <w:t>PQ3 graphdb1 1000 a ND7,1,44,22,12/TW45</w:t>
+      </w:r>
+    </w:p>
+    <w:p>
+      <w:pPr>
+        <w:pStyle w:val="Normal"/>
+        <w:rPr/>
+      </w:pPr>
+      <w:r>
+        <w:rPr/>
+        <w:tab/>
+        <w:t>PQ3 graphdb1 1000 b ND7,1,44,22,12/TW45</w:t>
+      </w:r>
+    </w:p>
+    <w:p>
+      <w:pPr>
+        <w:pStyle w:val="Normal"/>
+        <w:rPr/>
+      </w:pPr>
+      <w:r>
+        <w:rPr/>
+        <w:tab/>
+        <w:t>PQ3 graphdb1 1000 c ND7,1,44,22,12/TW45</w:t>
       </w:r>
     </w:p>
     <w:p>
@@ -797,18 +757,34 @@
       <w:r>
         <w:rPr/>
         <w:tab/>
-        <w:t>TQA graphdb1 1000 EL1;MW10;EL3</w:t>
-      </w:r>
-    </w:p>
-    <w:p>
-      <w:pPr>
-        <w:pStyle w:val="Normal"/>
-        <w:rPr/>
-      </w:pPr>
-      <w:r>
-        <w:rPr/>
-        <w:tab/>
-        <w:t>TQB graphdb1 1000 EL1;MW10;EL3</w:t>
+        <w:t>TQA graphdb1 1000 EL1;MW</w:t>
+      </w:r>
+      <w:r>
+        <w:rPr/>
+        <w:t>3</w:t>
+      </w:r>
+      <w:r>
+        <w:rPr/>
+        <w:t>0;EL3</w:t>
+      </w:r>
+    </w:p>
+    <w:p>
+      <w:pPr>
+        <w:pStyle w:val="Normal"/>
+        <w:rPr/>
+      </w:pPr>
+      <w:r>
+        <w:rPr/>
+        <w:tab/>
+        <w:t>TQB graphdb1 1000 EL1;MW</w:t>
+      </w:r>
+      <w:r>
+        <w:rPr/>
+        <w:t>3</w:t>
+      </w:r>
+      <w:r>
+        <w:rPr/>
+        <w:t>0;EL3</w:t>
         <w:tab/>
       </w:r>
     </w:p>
@@ -825,7 +801,15 @@
       <w:bookmarkEnd w:id="0"/>
       <w:r>
         <w:rPr/>
-        <w:t>TQC graphdb1 1000 EL1;MW10;EL3</w:t>
+        <w:t>TQC graphdb1 1000 EL1;MW</w:t>
+      </w:r>
+      <w:r>
+        <w:rPr/>
+        <w:t>3</w:t>
+      </w:r>
+      <w:r>
+        <w:rPr/>
+        <w:t>0;EL3</w:t>
       </w:r>
     </w:p>
     <w:p>
@@ -856,53 +840,29 @@
       <w:r>
         <w:rPr/>
         <w:tab/>
-        <w:t>PQ1 graphdb1 1000 a ND7,1,4</w:t>
-      </w:r>
-      <w:r>
-        <w:rPr/>
-        <w:t>4</w:t>
-      </w:r>
-      <w:r>
-        <w:rPr/>
-        <w:t>,22,12/NL248/NL384/NL0</w:t>
-      </w:r>
-    </w:p>
-    <w:p>
-      <w:pPr>
-        <w:pStyle w:val="Normal"/>
-        <w:rPr/>
-      </w:pPr>
-      <w:r>
-        <w:rPr/>
-        <w:tab/>
-        <w:t>PQ1 graphdb1 1000 b ND7,1,4</w:t>
-      </w:r>
-      <w:r>
-        <w:rPr/>
-        <w:t>4</w:t>
-      </w:r>
-      <w:r>
-        <w:rPr/>
-        <w:t>,22,12/NL248/NL384/NL0</w:t>
-      </w:r>
-    </w:p>
-    <w:p>
-      <w:pPr>
-        <w:pStyle w:val="Normal"/>
-        <w:rPr/>
-      </w:pPr>
-      <w:r>
-        <w:rPr/>
-        <w:tab/>
-        <w:t>PQ1 graphdb1 1000 c ND7,1,4</w:t>
-      </w:r>
-      <w:r>
-        <w:rPr/>
-        <w:t>4</w:t>
-      </w:r>
-      <w:r>
-        <w:rPr/>
-        <w:t>,22,12/NL248/NL384/NL0</w:t>
+        <w:t>PQ1 graphdb1 1000 a ND7,1,44,22,12/NL248/NL384/NL0</w:t>
+      </w:r>
+    </w:p>
+    <w:p>
+      <w:pPr>
+        <w:pStyle w:val="Normal"/>
+        <w:rPr/>
+      </w:pPr>
+      <w:r>
+        <w:rPr/>
+        <w:tab/>
+        <w:t>PQ1 graphdb1 1000 b ND7,1,44,22,12/NL248/NL384/NL0</w:t>
+      </w:r>
+    </w:p>
+    <w:p>
+      <w:pPr>
+        <w:pStyle w:val="Normal"/>
+        <w:rPr/>
+      </w:pPr>
+      <w:r>
+        <w:rPr/>
+        <w:tab/>
+        <w:t>PQ1 graphdb1 1000 c ND7,1,44,22,12/NL248/NL384/NL0</w:t>
       </w:r>
     </w:p>
     <w:p>
@@ -1155,48 +1115,6 @@
         <w:rPr/>
         <w:tab/>
         <w:t>PQ3 graphdb1 1000 c NL0/TW2</w:t>
-      </w:r>
-    </w:p>
-    <w:p>
-      <w:pPr>
-        <w:pStyle w:val="Normal"/>
-        <w:rPr/>
-      </w:pPr>
-      <w:r>
-        <w:rPr/>
-      </w:r>
-    </w:p>
-    <w:p>
-      <w:pPr>
-        <w:pStyle w:val="Normal"/>
-        <w:rPr/>
-      </w:pPr>
-      <w:r>
-        <w:rPr/>
-        <w:tab/>
-        <w:t>PQ3 graphdb1 1000 a NL0/ME0</w:t>
-      </w:r>
-    </w:p>
-    <w:p>
-      <w:pPr>
-        <w:pStyle w:val="Normal"/>
-        <w:rPr/>
-      </w:pPr>
-      <w:r>
-        <w:rPr/>
-        <w:tab/>
-        <w:t>PQ3 graphdb1 1000 b NL0/ME0</w:t>
-      </w:r>
-    </w:p>
-    <w:p>
-      <w:pPr>
-        <w:pStyle w:val="Normal"/>
-        <w:rPr/>
-      </w:pPr>
-      <w:r>
-        <w:rPr/>
-        <w:tab/>
-        <w:t>PQ3 graphdb1 1000 c NL0/ME0</w:t>
       </w:r>
     </w:p>
     <w:p>

</xml_diff>